<commit_message>
Worksheet 29.  Part 2.
</commit_message>
<xml_diff>
--- a/resources/pi2go_sim/WS27-Pi2GoSimulator-Objects.docx
+++ b/resources/pi2go_sim/WS27-Pi2GoSimulator-Objects.docx
@@ -147,6 +147,12 @@
         </w:rPr>
         <w:t>To complete this worksheet you need to have a virtual Pi2Go simulator (see WS1), and to be able to use files to store Programs (WS5).  You also need to know the commands to operate the Pi2Go motors, LEDs and sensors (WS3 &amp; WS4).</w:t>
       </w:r>
+      <w:r>
+        <w:rPr>
+          <w:rFonts w:ascii="Calibri" w:eastAsia="Calibri" w:hAnsi="Calibri" w:cs="Calibri"/>
+        </w:rPr>
+        <w:t xml:space="preserve">  You should understand Python Functions (WS16), and Data Structures (WS19-21).</w:t>
+      </w:r>
     </w:p>
     <w:p>
       <w:pPr>
@@ -942,15 +948,8 @@
           <w:bCs/>
         </w:rPr>
       </w:pPr>
-    </w:p>
-    <w:p>
-      <w:pPr>
-        <w:jc w:val="both"/>
-        <w:rPr>
-          <w:rFonts w:asciiTheme="majorHAnsi" w:eastAsia="Calibri" w:hAnsiTheme="majorHAnsi" w:cstheme="majorHAnsi"/>
-          <w:bCs/>
-        </w:rPr>
-      </w:pPr>
+      <w:bookmarkStart w:id="0" w:name="_GoBack"/>
+      <w:bookmarkEnd w:id="0"/>
       <w:r>
         <w:rPr>
           <w:rFonts w:asciiTheme="majorHAnsi" w:eastAsia="Calibri" w:hAnsiTheme="majorHAnsi" w:cstheme="majorHAnsi"/>
@@ -3106,35 +3105,14 @@
           <w:rFonts w:asciiTheme="majorHAnsi" w:eastAsia="Calibri" w:hAnsiTheme="majorHAnsi" w:cstheme="majorHAnsi"/>
           <w:bCs/>
         </w:rPr>
-        <w:t>and</w:t>
-      </w:r>
-      <w:r>
-        <w:rPr>
-          <w:rFonts w:asciiTheme="majorHAnsi" w:eastAsia="Calibri" w:hAnsiTheme="majorHAnsi" w:cstheme="majorHAnsi"/>
-          <w:bCs/>
-        </w:rPr>
-        <w:t xml:space="preserve"> taking a reading with</w:t>
-      </w:r>
-      <w:r>
-        <w:rPr>
-          <w:rFonts w:asciiTheme="majorHAnsi" w:eastAsia="Calibri" w:hAnsiTheme="majorHAnsi" w:cstheme="majorHAnsi"/>
-          <w:bCs/>
-        </w:rPr>
-        <w:t xml:space="preserve"> </w:t>
-      </w:r>
-      <w:r>
-        <w:rPr>
-          <w:rFonts w:ascii="Courier" w:eastAsia="Calibri" w:hAnsi="Courier" w:cstheme="majorHAnsi"/>
-          <w:bCs/>
-        </w:rPr>
-        <w:t>data2</w:t>
-      </w:r>
-      <w:r>
-        <w:rPr>
-          <w:rFonts w:ascii="Courier" w:eastAsia="Calibri" w:hAnsi="Courier" w:cstheme="majorHAnsi"/>
-          <w:bCs/>
-        </w:rPr>
-        <w:t>.</w:t>
+        <w:t xml:space="preserve">and taking a reading with </w:t>
+      </w:r>
+      <w:r>
+        <w:rPr>
+          <w:rFonts w:ascii="Courier" w:eastAsia="Calibri" w:hAnsi="Courier" w:cstheme="majorHAnsi"/>
+          <w:bCs/>
+        </w:rPr>
+        <w:t>data2.</w:t>
       </w:r>
     </w:p>
     <w:p>
@@ -4827,8 +4805,6 @@
           <w:rFonts w:ascii="Calibri" w:eastAsia="Calibri" w:hAnsi="Calibri" w:cs="Calibri"/>
         </w:rPr>
       </w:pPr>
-      <w:bookmarkStart w:id="0" w:name="_GoBack"/>
-      <w:bookmarkEnd w:id="0"/>
     </w:p>
     <w:p>
       <w:pPr>

</xml_diff>